<commit_message>
Intro to C++ Task 2 - Debugging Finish testing documents.
</commit_message>
<xml_diff>
--- a/IntroCPP_BinaryFileIO_NPCData/Thomas Jackson - Debugging Shortcuts.docx
+++ b/IntroCPP_BinaryFileIO_NPCData/Thomas Jackson - Debugging Shortcuts.docx
@@ -3,31 +3,175 @@
 <w:document xmlns:wpc="http://schemas.microsoft.com/office/word/2010/wordprocessingCanvas" xmlns:cx="http://schemas.microsoft.com/office/drawing/2014/chartex" xmlns:cx1="http://schemas.microsoft.com/office/drawing/2015/9/8/chartex" xmlns:cx2="http://schemas.microsoft.com/office/drawing/2015/10/21/chartex" xmlns:cx3="http://schemas.microsoft.com/office/drawing/2016/5/9/chartex" xmlns:cx4="http://schemas.microsoft.com/office/drawing/2016/5/10/chartex" xmlns:cx5="http://schemas.microsoft.com/office/drawing/2016/5/11/chartex" xmlns:cx6="http://schemas.microsoft.com/office/drawing/2016/5/12/chartex" xmlns:cx7="http://schemas.microsoft.com/office/drawing/2016/5/13/chartex" xmlns:cx8="http://schemas.microsoft.com/office/drawing/2016/5/14/chartex" xmlns:mc="http://schemas.openxmlformats.org/markup-compatibility/2006" xmlns:aink="http://schemas.microsoft.com/office/drawing/2016/ink" xmlns:am3d="http://schemas.microsoft.com/office/drawing/2017/model3d" xmlns:o="urn:schemas-microsoft-com:office:office" xmlns:oel="http://schemas.microsoft.com/office/2019/extlst" xmlns:r="http://schemas.openxmlformats.org/officeDocument/2006/relationships" xmlns:m="http://schemas.openxmlformats.org/officeDocument/2006/math" xmlns:v="urn:schemas-microsoft-com:vml" xmlns:wp14="http://schemas.microsoft.com/office/word/2010/wordprocessingDrawing" xmlns:wp="http://schemas.openxmlformats.org/drawingml/2006/wordprocessingDrawing" xmlns:w10="urn:schemas-microsoft-com:office:word" xmlns:w="http://schemas.openxmlformats.org/wordprocessingml/2006/main" xmlns:w14="http://schemas.microsoft.com/office/word/2010/wordml" xmlns:w15="http://schemas.microsoft.com/office/word/2012/wordml" xmlns:w16cex="http://schemas.microsoft.com/office/word/2018/wordml/cex" xmlns:w16cid="http://schemas.microsoft.com/office/word/2016/wordml/cid" xmlns:w16="http://schemas.microsoft.com/office/word/2018/wordml" xmlns:w16sdtdh="http://schemas.microsoft.com/office/word/2020/wordml/sdtdatahash" xmlns:w16se="http://schemas.microsoft.com/office/word/2015/wordml/symex" xmlns:wpg="http://schemas.microsoft.com/office/word/2010/wordprocessingGroup" xmlns:wpi="http://schemas.microsoft.com/office/word/2010/wordprocessingInk" xmlns:wne="http://schemas.microsoft.com/office/word/2006/wordml" xmlns:wps="http://schemas.microsoft.com/office/word/2010/wordprocessingShape" mc:Ignorable="w14 w15 w16se w16cid w16 w16cex w16sdtdh wp14">
   <w:body>
     <w:p>
-      <w:r>
-        <w:t>Debugging Shortcuts –</w:t>
-      </w:r>
-    </w:p>
-    <w:p>
-      <w:r>
-        <w:t>Step Into: F11</w:t>
-      </w:r>
-    </w:p>
-    <w:p>
-      <w:r>
-        <w:t>Step Over: F10</w:t>
-      </w:r>
-    </w:p>
-    <w:p>
-      <w:r>
-        <w:t>Step Out: Shift + F11</w:t>
-      </w:r>
-    </w:p>
-    <w:p>
-      <w:r>
-        <w:t>Show Next Statement: Alt + Num *</w:t>
+      <w:pPr>
+        <w:pStyle w:val="Heading1"/>
+        <w:rPr>
+          <w:sz w:val="40"/>
+          <w:szCs w:val="40"/>
+        </w:rPr>
+      </w:pPr>
+      <w:r>
+        <w:rPr>
+          <w:sz w:val="40"/>
+          <w:szCs w:val="40"/>
+        </w:rPr>
+        <w:t>Debugging Shortcuts</w:t>
+      </w:r>
+    </w:p>
+    <w:p>
+      <w:pPr>
+        <w:pStyle w:val="Heading3"/>
+        <w:rPr>
+          <w:sz w:val="32"/>
+          <w:szCs w:val="32"/>
+        </w:rPr>
+      </w:pPr>
+      <w:r>
+        <w:rPr>
+          <w:sz w:val="32"/>
+          <w:szCs w:val="32"/>
+        </w:rPr>
+        <w:t>Step Into</w:t>
+      </w:r>
+      <w:r>
+        <w:rPr>
+          <w:sz w:val="32"/>
+          <w:szCs w:val="32"/>
+        </w:rPr>
+        <w:t xml:space="preserve"> –</w:t>
+      </w:r>
+    </w:p>
+    <w:p>
+      <w:pPr>
+        <w:rPr>
+          <w:sz w:val="28"/>
+          <w:szCs w:val="28"/>
+        </w:rPr>
+      </w:pPr>
+      <w:r>
+        <w:rPr>
+          <w:sz w:val="28"/>
+          <w:szCs w:val="28"/>
+        </w:rPr>
+        <w:t>F11</w:t>
+      </w:r>
+    </w:p>
+    <w:p>
+      <w:pPr>
+        <w:pStyle w:val="Heading3"/>
+        <w:rPr>
+          <w:sz w:val="32"/>
+          <w:szCs w:val="32"/>
+        </w:rPr>
+      </w:pPr>
+      <w:r>
+        <w:rPr>
+          <w:sz w:val="32"/>
+          <w:szCs w:val="32"/>
+        </w:rPr>
+        <w:t>Step Over</w:t>
+      </w:r>
+      <w:r>
+        <w:rPr>
+          <w:sz w:val="32"/>
+          <w:szCs w:val="32"/>
+        </w:rPr>
+        <w:t xml:space="preserve"> –</w:t>
+      </w:r>
+    </w:p>
+    <w:p>
+      <w:pPr>
+        <w:rPr>
+          <w:sz w:val="28"/>
+          <w:szCs w:val="28"/>
+        </w:rPr>
+      </w:pPr>
+      <w:r>
+        <w:rPr>
+          <w:sz w:val="28"/>
+          <w:szCs w:val="28"/>
+        </w:rPr>
+        <w:t>F10</w:t>
+      </w:r>
+    </w:p>
+    <w:p>
+      <w:pPr>
+        <w:pStyle w:val="Heading3"/>
+        <w:rPr>
+          <w:sz w:val="32"/>
+          <w:szCs w:val="32"/>
+        </w:rPr>
+      </w:pPr>
+      <w:r>
+        <w:rPr>
+          <w:sz w:val="32"/>
+          <w:szCs w:val="32"/>
+        </w:rPr>
+        <w:t>Step Out</w:t>
+      </w:r>
+      <w:r>
+        <w:rPr>
+          <w:sz w:val="32"/>
+          <w:szCs w:val="32"/>
+        </w:rPr>
+        <w:t xml:space="preserve"> –</w:t>
+      </w:r>
+    </w:p>
+    <w:p>
+      <w:pPr>
+        <w:rPr>
+          <w:sz w:val="28"/>
+          <w:szCs w:val="28"/>
+        </w:rPr>
+      </w:pPr>
+      <w:r>
+        <w:rPr>
+          <w:sz w:val="28"/>
+          <w:szCs w:val="28"/>
+        </w:rPr>
+        <w:t>Shift + F11</w:t>
+      </w:r>
+    </w:p>
+    <w:p>
+      <w:pPr>
+        <w:pStyle w:val="Heading3"/>
+        <w:rPr>
+          <w:sz w:val="32"/>
+          <w:szCs w:val="32"/>
+        </w:rPr>
+      </w:pPr>
+      <w:r>
+        <w:rPr>
+          <w:sz w:val="32"/>
+          <w:szCs w:val="32"/>
+        </w:rPr>
+        <w:t>Show Next Statement</w:t>
+      </w:r>
+      <w:r>
+        <w:rPr>
+          <w:sz w:val="32"/>
+          <w:szCs w:val="32"/>
+        </w:rPr>
+        <w:t xml:space="preserve"> –</w:t>
+      </w:r>
+    </w:p>
+    <w:p>
+      <w:pPr>
+        <w:rPr>
+          <w:sz w:val="28"/>
+          <w:szCs w:val="28"/>
+        </w:rPr>
+      </w:pPr>
+      <w:r>
+        <w:rPr>
+          <w:sz w:val="28"/>
+          <w:szCs w:val="28"/>
+        </w:rPr>
+        <w:t>Alt + Numpad *</w:t>
       </w:r>
     </w:p>
     <w:sectPr>
+      <w:headerReference w:type="default" r:id="rId7"/>
       <w:pgSz w:w="11906" w:h="16838"/>
       <w:pgMar w:top="1440" w:right="1440" w:bottom="1440" w:left="1440" w:header="708" w:footer="708" w:gutter="0"/>
       <w:cols w:space="708"/>
@@ -35,6 +179,84 @@
     </w:sectPr>
   </w:body>
 </w:document>
+</file>
+
+<file path=word/endnotes.xml><?xml version="1.0" encoding="utf-8"?>
+<w:endnotes xmlns:wpc="http://schemas.microsoft.com/office/word/2010/wordprocessingCanvas" xmlns:cx="http://schemas.microsoft.com/office/drawing/2014/chartex" xmlns:cx1="http://schemas.microsoft.com/office/drawing/2015/9/8/chartex" xmlns:cx2="http://schemas.microsoft.com/office/drawing/2015/10/21/chartex" xmlns:cx3="http://schemas.microsoft.com/office/drawing/2016/5/9/chartex" xmlns:cx4="http://schemas.microsoft.com/office/drawing/2016/5/10/chartex" xmlns:cx5="http://schemas.microsoft.com/office/drawing/2016/5/11/chartex" xmlns:cx6="http://schemas.microsoft.com/office/drawing/2016/5/12/chartex" xmlns:cx7="http://schemas.microsoft.com/office/drawing/2016/5/13/chartex" xmlns:cx8="http://schemas.microsoft.com/office/drawing/2016/5/14/chartex" xmlns:mc="http://schemas.openxmlformats.org/markup-compatibility/2006" xmlns:aink="http://schemas.microsoft.com/office/drawing/2016/ink" xmlns:am3d="http://schemas.microsoft.com/office/drawing/2017/model3d" xmlns:o="urn:schemas-microsoft-com:office:office" xmlns:oel="http://schemas.microsoft.com/office/2019/extlst" xmlns:r="http://schemas.openxmlformats.org/officeDocument/2006/relationships" xmlns:m="http://schemas.openxmlformats.org/officeDocument/2006/math" xmlns:v="urn:schemas-microsoft-com:vml" xmlns:wp14="http://schemas.microsoft.com/office/word/2010/wordprocessingDrawing" xmlns:wp="http://schemas.openxmlformats.org/drawingml/2006/wordprocessingDrawing" xmlns:w10="urn:schemas-microsoft-com:office:word" xmlns:w="http://schemas.openxmlformats.org/wordprocessingml/2006/main" xmlns:w14="http://schemas.microsoft.com/office/word/2010/wordml" xmlns:w15="http://schemas.microsoft.com/office/word/2012/wordml" xmlns:w16cex="http://schemas.microsoft.com/office/word/2018/wordml/cex" xmlns:w16cid="http://schemas.microsoft.com/office/word/2016/wordml/cid" xmlns:w16="http://schemas.microsoft.com/office/word/2018/wordml" xmlns:w16sdtdh="http://schemas.microsoft.com/office/word/2020/wordml/sdtdatahash" xmlns:w16se="http://schemas.microsoft.com/office/word/2015/wordml/symex" xmlns:wpg="http://schemas.microsoft.com/office/word/2010/wordprocessingGroup" xmlns:wpi="http://schemas.microsoft.com/office/word/2010/wordprocessingInk" xmlns:wne="http://schemas.microsoft.com/office/word/2006/wordml" xmlns:wps="http://schemas.microsoft.com/office/word/2010/wordprocessingShape" mc:Ignorable="w14 w15 w16se w16cid w16 w16cex w16sdtdh wp14">
+  <w:endnote w:type="separator" w:id="-1">
+    <w:p>
+      <w:pPr>
+        <w:spacing w:after="0" w:line="240" w:lineRule="auto"/>
+      </w:pPr>
+      <w:r>
+        <w:separator/>
+      </w:r>
+    </w:p>
+  </w:endnote>
+  <w:endnote w:type="continuationSeparator" w:id="0">
+    <w:p>
+      <w:pPr>
+        <w:spacing w:after="0" w:line="240" w:lineRule="auto"/>
+      </w:pPr>
+      <w:r>
+        <w:continuationSeparator/>
+      </w:r>
+    </w:p>
+  </w:endnote>
+</w:endnotes>
+</file>
+
+<file path=word/footnotes.xml><?xml version="1.0" encoding="utf-8"?>
+<w:footnotes xmlns:wpc="http://schemas.microsoft.com/office/word/2010/wordprocessingCanvas" xmlns:cx="http://schemas.microsoft.com/office/drawing/2014/chartex" xmlns:cx1="http://schemas.microsoft.com/office/drawing/2015/9/8/chartex" xmlns:cx2="http://schemas.microsoft.com/office/drawing/2015/10/21/chartex" xmlns:cx3="http://schemas.microsoft.com/office/drawing/2016/5/9/chartex" xmlns:cx4="http://schemas.microsoft.com/office/drawing/2016/5/10/chartex" xmlns:cx5="http://schemas.microsoft.com/office/drawing/2016/5/11/chartex" xmlns:cx6="http://schemas.microsoft.com/office/drawing/2016/5/12/chartex" xmlns:cx7="http://schemas.microsoft.com/office/drawing/2016/5/13/chartex" xmlns:cx8="http://schemas.microsoft.com/office/drawing/2016/5/14/chartex" xmlns:mc="http://schemas.openxmlformats.org/markup-compatibility/2006" xmlns:aink="http://schemas.microsoft.com/office/drawing/2016/ink" xmlns:am3d="http://schemas.microsoft.com/office/drawing/2017/model3d" xmlns:o="urn:schemas-microsoft-com:office:office" xmlns:oel="http://schemas.microsoft.com/office/2019/extlst" xmlns:r="http://schemas.openxmlformats.org/officeDocument/2006/relationships" xmlns:m="http://schemas.openxmlformats.org/officeDocument/2006/math" xmlns:v="urn:schemas-microsoft-com:vml" xmlns:wp14="http://schemas.microsoft.com/office/word/2010/wordprocessingDrawing" xmlns:wp="http://schemas.openxmlformats.org/drawingml/2006/wordprocessingDrawing" xmlns:w10="urn:schemas-microsoft-com:office:word" xmlns:w="http://schemas.openxmlformats.org/wordprocessingml/2006/main" xmlns:w14="http://schemas.microsoft.com/office/word/2010/wordml" xmlns:w15="http://schemas.microsoft.com/office/word/2012/wordml" xmlns:w16cex="http://schemas.microsoft.com/office/word/2018/wordml/cex" xmlns:w16cid="http://schemas.microsoft.com/office/word/2016/wordml/cid" xmlns:w16="http://schemas.microsoft.com/office/word/2018/wordml" xmlns:w16sdtdh="http://schemas.microsoft.com/office/word/2020/wordml/sdtdatahash" xmlns:w16se="http://schemas.microsoft.com/office/word/2015/wordml/symex" xmlns:wpg="http://schemas.microsoft.com/office/word/2010/wordprocessingGroup" xmlns:wpi="http://schemas.microsoft.com/office/word/2010/wordprocessingInk" xmlns:wne="http://schemas.microsoft.com/office/word/2006/wordml" xmlns:wps="http://schemas.microsoft.com/office/word/2010/wordprocessingShape" mc:Ignorable="w14 w15 w16se w16cid w16 w16cex w16sdtdh wp14">
+  <w:footnote w:type="separator" w:id="-1">
+    <w:p>
+      <w:pPr>
+        <w:spacing w:after="0" w:line="240" w:lineRule="auto"/>
+      </w:pPr>
+      <w:r>
+        <w:separator/>
+      </w:r>
+    </w:p>
+  </w:footnote>
+  <w:footnote w:type="continuationSeparator" w:id="0">
+    <w:p>
+      <w:pPr>
+        <w:spacing w:after="0" w:line="240" w:lineRule="auto"/>
+      </w:pPr>
+      <w:r>
+        <w:continuationSeparator/>
+      </w:r>
+    </w:p>
+  </w:footnote>
+</w:footnotes>
+</file>
+
+<file path=word/header1.xml><?xml version="1.0" encoding="utf-8"?>
+<w:hdr xmlns:wpc="http://schemas.microsoft.com/office/word/2010/wordprocessingCanvas" xmlns:cx="http://schemas.microsoft.com/office/drawing/2014/chartex" xmlns:cx1="http://schemas.microsoft.com/office/drawing/2015/9/8/chartex" xmlns:cx2="http://schemas.microsoft.com/office/drawing/2015/10/21/chartex" xmlns:cx3="http://schemas.microsoft.com/office/drawing/2016/5/9/chartex" xmlns:cx4="http://schemas.microsoft.com/office/drawing/2016/5/10/chartex" xmlns:cx5="http://schemas.microsoft.com/office/drawing/2016/5/11/chartex" xmlns:cx6="http://schemas.microsoft.com/office/drawing/2016/5/12/chartex" xmlns:cx7="http://schemas.microsoft.com/office/drawing/2016/5/13/chartex" xmlns:cx8="http://schemas.microsoft.com/office/drawing/2016/5/14/chartex" xmlns:mc="http://schemas.openxmlformats.org/markup-compatibility/2006" xmlns:aink="http://schemas.microsoft.com/office/drawing/2016/ink" xmlns:am3d="http://schemas.microsoft.com/office/drawing/2017/model3d" xmlns:o="urn:schemas-microsoft-com:office:office" xmlns:oel="http://schemas.microsoft.com/office/2019/extlst" xmlns:r="http://schemas.openxmlformats.org/officeDocument/2006/relationships" xmlns:m="http://schemas.openxmlformats.org/officeDocument/2006/math" xmlns:v="urn:schemas-microsoft-com:vml" xmlns:wp14="http://schemas.microsoft.com/office/word/2010/wordprocessingDrawing" xmlns:wp="http://schemas.openxmlformats.org/drawingml/2006/wordprocessingDrawing" xmlns:w10="urn:schemas-microsoft-com:office:word" xmlns:w="http://schemas.openxmlformats.org/wordprocessingml/2006/main" xmlns:w14="http://schemas.microsoft.com/office/word/2010/wordml" xmlns:w15="http://schemas.microsoft.com/office/word/2012/wordml" xmlns:w16cex="http://schemas.microsoft.com/office/word/2018/wordml/cex" xmlns:w16cid="http://schemas.microsoft.com/office/word/2016/wordml/cid" xmlns:w16="http://schemas.microsoft.com/office/word/2018/wordml" xmlns:w16sdtdh="http://schemas.microsoft.com/office/word/2020/wordml/sdtdatahash" xmlns:w16se="http://schemas.microsoft.com/office/word/2015/wordml/symex" xmlns:wpg="http://schemas.microsoft.com/office/word/2010/wordprocessingGroup" xmlns:wpi="http://schemas.microsoft.com/office/word/2010/wordprocessingInk" xmlns:wne="http://schemas.microsoft.com/office/word/2006/wordml" xmlns:wps="http://schemas.microsoft.com/office/word/2010/wordprocessingShape" mc:Ignorable="w14 w15 w16se w16cid w16 w16cex w16sdtdh wp14">
+  <w:p>
+    <w:pPr>
+      <w:pStyle w:val="Title"/>
+      <w:jc w:val="center"/>
+    </w:pPr>
+    <w:r>
+      <w:ptab w:relativeTo="margin" w:alignment="center" w:leader="none"/>
+    </w:r>
+    <w:r>
+      <w:t>Debugging Shortcuts</w:t>
+    </w:r>
+    <w:r>
+      <w:ptab w:relativeTo="margin" w:alignment="right" w:leader="none"/>
+    </w:r>
+    <w:r>
+      <w:rPr>
+        <w:rStyle w:val="SubtleReference"/>
+        <w:sz w:val="20"/>
+        <w:szCs w:val="20"/>
+      </w:rPr>
+      <w:t>Thomas Jackson</w:t>
+    </w:r>
+  </w:p>
+</w:hdr>
 </file>
 
 <file path=word/styles.xml><?xml version="1.0" encoding="utf-8"?>
@@ -436,6 +658,71 @@
     <w:name w:val="Normal"/>
     <w:qFormat/>
   </w:style>
+  <w:style w:type="paragraph" w:styleId="Heading1">
+    <w:name w:val="heading 1"/>
+    <w:basedOn w:val="Normal"/>
+    <w:next w:val="Normal"/>
+    <w:link w:val="Heading1Char"/>
+    <w:uiPriority w:val="9"/>
+    <w:qFormat/>
+    <w:rsid w:val="008F39EC"/>
+    <w:pPr>
+      <w:keepNext/>
+      <w:keepLines/>
+      <w:spacing w:before="240" w:after="0"/>
+      <w:outlineLvl w:val="0"/>
+    </w:pPr>
+    <w:rPr>
+      <w:rFonts w:asciiTheme="majorHAnsi" w:eastAsiaTheme="majorEastAsia" w:hAnsiTheme="majorHAnsi" w:cstheme="majorBidi"/>
+      <w:color w:val="00948B" w:themeColor="accent1" w:themeShade="BF"/>
+      <w:sz w:val="32"/>
+      <w:szCs w:val="32"/>
+    </w:rPr>
+  </w:style>
+  <w:style w:type="paragraph" w:styleId="Heading2">
+    <w:name w:val="heading 2"/>
+    <w:basedOn w:val="Normal"/>
+    <w:next w:val="Normal"/>
+    <w:link w:val="Heading2Char"/>
+    <w:uiPriority w:val="9"/>
+    <w:unhideWhenUsed/>
+    <w:qFormat/>
+    <w:rsid w:val="008F39EC"/>
+    <w:pPr>
+      <w:keepNext/>
+      <w:keepLines/>
+      <w:spacing w:before="40" w:after="0"/>
+      <w:outlineLvl w:val="1"/>
+    </w:pPr>
+    <w:rPr>
+      <w:rFonts w:asciiTheme="majorHAnsi" w:eastAsiaTheme="majorEastAsia" w:hAnsiTheme="majorHAnsi" w:cstheme="majorBidi"/>
+      <w:color w:val="00948B" w:themeColor="accent1" w:themeShade="BF"/>
+      <w:sz w:val="26"/>
+      <w:szCs w:val="26"/>
+    </w:rPr>
+  </w:style>
+  <w:style w:type="paragraph" w:styleId="Heading3">
+    <w:name w:val="heading 3"/>
+    <w:basedOn w:val="Normal"/>
+    <w:next w:val="Normal"/>
+    <w:link w:val="Heading3Char"/>
+    <w:uiPriority w:val="9"/>
+    <w:unhideWhenUsed/>
+    <w:qFormat/>
+    <w:rsid w:val="008F39EC"/>
+    <w:pPr>
+      <w:keepNext/>
+      <w:keepLines/>
+      <w:spacing w:before="40" w:after="0"/>
+      <w:outlineLvl w:val="2"/>
+    </w:pPr>
+    <w:rPr>
+      <w:rFonts w:asciiTheme="majorHAnsi" w:eastAsiaTheme="majorEastAsia" w:hAnsiTheme="majorHAnsi" w:cstheme="majorBidi"/>
+      <w:color w:val="00625C" w:themeColor="accent1" w:themeShade="7F"/>
+      <w:sz w:val="24"/>
+      <w:szCs w:val="24"/>
+    </w:rPr>
+  </w:style>
   <w:style w:type="character" w:default="1" w:styleId="DefaultParagraphFont">
     <w:name w:val="Default Paragraph Font"/>
     <w:uiPriority w:val="1"/>
@@ -463,13 +750,141 @@
     <w:semiHidden/>
     <w:unhideWhenUsed/>
   </w:style>
+  <w:style w:type="character" w:customStyle="1" w:styleId="Heading1Char">
+    <w:name w:val="Heading 1 Char"/>
+    <w:basedOn w:val="DefaultParagraphFont"/>
+    <w:link w:val="Heading1"/>
+    <w:uiPriority w:val="9"/>
+    <w:rsid w:val="008F39EC"/>
+    <w:rPr>
+      <w:rFonts w:asciiTheme="majorHAnsi" w:eastAsiaTheme="majorEastAsia" w:hAnsiTheme="majorHAnsi" w:cstheme="majorBidi"/>
+      <w:color w:val="00948B" w:themeColor="accent1" w:themeShade="BF"/>
+      <w:sz w:val="32"/>
+      <w:szCs w:val="32"/>
+    </w:rPr>
+  </w:style>
+  <w:style w:type="character" w:customStyle="1" w:styleId="Heading2Char">
+    <w:name w:val="Heading 2 Char"/>
+    <w:basedOn w:val="DefaultParagraphFont"/>
+    <w:link w:val="Heading2"/>
+    <w:uiPriority w:val="9"/>
+    <w:rsid w:val="008F39EC"/>
+    <w:rPr>
+      <w:rFonts w:asciiTheme="majorHAnsi" w:eastAsiaTheme="majorEastAsia" w:hAnsiTheme="majorHAnsi" w:cstheme="majorBidi"/>
+      <w:color w:val="00948B" w:themeColor="accent1" w:themeShade="BF"/>
+      <w:sz w:val="26"/>
+      <w:szCs w:val="26"/>
+    </w:rPr>
+  </w:style>
+  <w:style w:type="character" w:customStyle="1" w:styleId="Heading3Char">
+    <w:name w:val="Heading 3 Char"/>
+    <w:basedOn w:val="DefaultParagraphFont"/>
+    <w:link w:val="Heading3"/>
+    <w:uiPriority w:val="9"/>
+    <w:rsid w:val="008F39EC"/>
+    <w:rPr>
+      <w:rFonts w:asciiTheme="majorHAnsi" w:eastAsiaTheme="majorEastAsia" w:hAnsiTheme="majorHAnsi" w:cstheme="majorBidi"/>
+      <w:color w:val="00625C" w:themeColor="accent1" w:themeShade="7F"/>
+      <w:sz w:val="24"/>
+      <w:szCs w:val="24"/>
+    </w:rPr>
+  </w:style>
+  <w:style w:type="paragraph" w:styleId="Header">
+    <w:name w:val="header"/>
+    <w:basedOn w:val="Normal"/>
+    <w:link w:val="HeaderChar"/>
+    <w:uiPriority w:val="99"/>
+    <w:unhideWhenUsed/>
+    <w:rsid w:val="008F39EC"/>
+    <w:pPr>
+      <w:tabs>
+        <w:tab w:val="center" w:pos="4513"/>
+        <w:tab w:val="right" w:pos="9026"/>
+      </w:tabs>
+      <w:spacing w:after="0" w:line="240" w:lineRule="auto"/>
+    </w:pPr>
+  </w:style>
+  <w:style w:type="character" w:customStyle="1" w:styleId="HeaderChar">
+    <w:name w:val="Header Char"/>
+    <w:basedOn w:val="DefaultParagraphFont"/>
+    <w:link w:val="Header"/>
+    <w:uiPriority w:val="99"/>
+    <w:rsid w:val="008F39EC"/>
+  </w:style>
+  <w:style w:type="paragraph" w:styleId="Footer">
+    <w:name w:val="footer"/>
+    <w:basedOn w:val="Normal"/>
+    <w:link w:val="FooterChar"/>
+    <w:uiPriority w:val="99"/>
+    <w:unhideWhenUsed/>
+    <w:rsid w:val="008F39EC"/>
+    <w:pPr>
+      <w:tabs>
+        <w:tab w:val="center" w:pos="4513"/>
+        <w:tab w:val="right" w:pos="9026"/>
+      </w:tabs>
+      <w:spacing w:after="0" w:line="240" w:lineRule="auto"/>
+    </w:pPr>
+  </w:style>
+  <w:style w:type="character" w:customStyle="1" w:styleId="FooterChar">
+    <w:name w:val="Footer Char"/>
+    <w:basedOn w:val="DefaultParagraphFont"/>
+    <w:link w:val="Footer"/>
+    <w:uiPriority w:val="99"/>
+    <w:rsid w:val="008F39EC"/>
+  </w:style>
+  <w:style w:type="paragraph" w:styleId="Title">
+    <w:name w:val="Title"/>
+    <w:basedOn w:val="Normal"/>
+    <w:next w:val="Normal"/>
+    <w:link w:val="TitleChar"/>
+    <w:uiPriority w:val="10"/>
+    <w:qFormat/>
+    <w:rsid w:val="008F39EC"/>
+    <w:pPr>
+      <w:spacing w:after="0" w:line="240" w:lineRule="auto"/>
+      <w:contextualSpacing/>
+    </w:pPr>
+    <w:rPr>
+      <w:rFonts w:asciiTheme="majorHAnsi" w:eastAsiaTheme="majorEastAsia" w:hAnsiTheme="majorHAnsi" w:cstheme="majorBidi"/>
+      <w:spacing w:val="-10"/>
+      <w:kern w:val="28"/>
+      <w:sz w:val="56"/>
+      <w:szCs w:val="56"/>
+    </w:rPr>
+  </w:style>
+  <w:style w:type="character" w:customStyle="1" w:styleId="TitleChar">
+    <w:name w:val="Title Char"/>
+    <w:basedOn w:val="DefaultParagraphFont"/>
+    <w:link w:val="Title"/>
+    <w:uiPriority w:val="10"/>
+    <w:rsid w:val="008F39EC"/>
+    <w:rPr>
+      <w:rFonts w:asciiTheme="majorHAnsi" w:eastAsiaTheme="majorEastAsia" w:hAnsiTheme="majorHAnsi" w:cstheme="majorBidi"/>
+      <w:spacing w:val="-10"/>
+      <w:kern w:val="28"/>
+      <w:sz w:val="56"/>
+      <w:szCs w:val="56"/>
+    </w:rPr>
+  </w:style>
+  <w:style w:type="character" w:styleId="SubtleReference">
+    <w:name w:val="Subtle Reference"/>
+    <w:basedOn w:val="DefaultParagraphFont"/>
+    <w:uiPriority w:val="31"/>
+    <w:qFormat/>
+    <w:rsid w:val="008F39EC"/>
+    <w:rPr>
+      <w:smallCaps/>
+      <w:color w:val="5A5A5A" w:themeColor="text1" w:themeTint="A5"/>
+    </w:rPr>
+  </w:style>
 </w:styles>
 </file>
 
 <file path=word/theme/theme1.xml><?xml version="1.0" encoding="utf-8"?>
-<a:theme xmlns:a="http://schemas.openxmlformats.org/drawingml/2006/main" name="Office Theme">
+<a:theme xmlns:a="http://schemas.openxmlformats.org/drawingml/2006/main" name="Quotable">
   <a:themeElements>
-    <a:clrScheme name="Office">
+    <a:clrScheme name="Quotable">
       <a:dk1>
         <a:sysClr val="windowText" lastClr="000000"/>
       </a:dk1>
@@ -477,100 +892,48 @@
         <a:sysClr val="window" lastClr="FFFFFF"/>
       </a:lt1>
       <a:dk2>
-        <a:srgbClr val="44546A"/>
+        <a:srgbClr val="212121"/>
       </a:dk2>
       <a:lt2>
-        <a:srgbClr val="E7E6E6"/>
+        <a:srgbClr val="636363"/>
       </a:lt2>
       <a:accent1>
-        <a:srgbClr val="4472C4"/>
+        <a:srgbClr val="00C6BB"/>
       </a:accent1>
       <a:accent2>
-        <a:srgbClr val="ED7D31"/>
+        <a:srgbClr val="6FEBA0"/>
       </a:accent2>
       <a:accent3>
-        <a:srgbClr val="A5A5A5"/>
+        <a:srgbClr val="B6DF5E"/>
       </a:accent3>
       <a:accent4>
-        <a:srgbClr val="FFC000"/>
+        <a:srgbClr val="EFB251"/>
       </a:accent4>
       <a:accent5>
-        <a:srgbClr val="5B9BD5"/>
+        <a:srgbClr val="EF755F"/>
       </a:accent5>
       <a:accent6>
-        <a:srgbClr val="70AD47"/>
+        <a:srgbClr val="ED515C"/>
       </a:accent6>
       <a:hlink>
-        <a:srgbClr val="0563C1"/>
+        <a:srgbClr val="8F8F8F"/>
       </a:hlink>
       <a:folHlink>
-        <a:srgbClr val="954F72"/>
+        <a:srgbClr val="A5A5A5"/>
       </a:folHlink>
     </a:clrScheme>
-    <a:fontScheme name="Office">
+    <a:fontScheme name="Quotable">
       <a:majorFont>
-        <a:latin typeface="Calibri Light" panose="020F0302020204030204"/>
+        <a:latin typeface="Century Gothic" panose="020B0502020202020204"/>
         <a:ea typeface=""/>
         <a:cs typeface=""/>
-        <a:font script="Jpan" typeface="游ゴシック Light"/>
+        <a:font script="Jpan" typeface="ＭＳ ゴシック"/>
         <a:font script="Hang" typeface="맑은 고딕"/>
-        <a:font script="Hans" typeface="等线 Light"/>
+        <a:font script="Hans" typeface="宋体"/>
         <a:font script="Hant" typeface="新細明體"/>
-        <a:font script="Arab" typeface="Times New Roman"/>
-        <a:font script="Hebr" typeface="Times New Roman"/>
-        <a:font script="Thai" typeface="Angsana New"/>
-        <a:font script="Ethi" typeface="Nyala"/>
-        <a:font script="Beng" typeface="Vrinda"/>
-        <a:font script="Gujr" typeface="Shruti"/>
-        <a:font script="Khmr" typeface="MoolBoran"/>
-        <a:font script="Knda" typeface="Tunga"/>
-        <a:font script="Guru" typeface="Raavi"/>
-        <a:font script="Cans" typeface="Euphemia"/>
-        <a:font script="Cher" typeface="Plantagenet Cherokee"/>
-        <a:font script="Yiii" typeface="Microsoft Yi Baiti"/>
-        <a:font script="Tibt" typeface="Microsoft Himalaya"/>
-        <a:font script="Thaa" typeface="MV Boli"/>
-        <a:font script="Deva" typeface="Mangal"/>
-        <a:font script="Telu" typeface="Gautami"/>
-        <a:font script="Taml" typeface="Latha"/>
-        <a:font script="Syrc" typeface="Estrangelo Edessa"/>
-        <a:font script="Orya" typeface="Kalinga"/>
-        <a:font script="Mlym" typeface="Kartika"/>
-        <a:font script="Laoo" typeface="DokChampa"/>
-        <a:font script="Sinh" typeface="Iskoola Pota"/>
-        <a:font script="Mong" typeface="Mongolian Baiti"/>
-        <a:font script="Viet" typeface="Times New Roman"/>
-        <a:font script="Uigh" typeface="Microsoft Uighur"/>
-        <a:font script="Geor" typeface="Sylfaen"/>
-        <a:font script="Armn" typeface="Arial"/>
-        <a:font script="Bugi" typeface="Leelawadee UI"/>
-        <a:font script="Bopo" typeface="Microsoft JhengHei"/>
-        <a:font script="Java" typeface="Javanese Text"/>
-        <a:font script="Lisu" typeface="Segoe UI"/>
-        <a:font script="Mymr" typeface="Myanmar Text"/>
-        <a:font script="Nkoo" typeface="Ebrima"/>
-        <a:font script="Olck" typeface="Nirmala UI"/>
-        <a:font script="Osma" typeface="Ebrima"/>
-        <a:font script="Phag" typeface="Phagspa"/>
-        <a:font script="Syrn" typeface="Estrangelo Edessa"/>
-        <a:font script="Syrj" typeface="Estrangelo Edessa"/>
-        <a:font script="Syre" typeface="Estrangelo Edessa"/>
-        <a:font script="Sora" typeface="Nirmala UI"/>
-        <a:font script="Tale" typeface="Microsoft Tai Le"/>
-        <a:font script="Talu" typeface="Microsoft New Tai Lue"/>
-        <a:font script="Tfng" typeface="Ebrima"/>
-      </a:majorFont>
-      <a:minorFont>
-        <a:latin typeface="Calibri" panose="020F0502020204030204"/>
-        <a:ea typeface=""/>
-        <a:cs typeface=""/>
-        <a:font script="Jpan" typeface="游明朝"/>
-        <a:font script="Hang" typeface="맑은 고딕"/>
-        <a:font script="Hans" typeface="等线"/>
-        <a:font script="Hant" typeface="新細明體"/>
-        <a:font script="Arab" typeface="Arial"/>
-        <a:font script="Hebr" typeface="Arial"/>
-        <a:font script="Thai" typeface="Cordia New"/>
+        <a:font script="Arab" typeface="Tahoma"/>
+        <a:font script="Hebr" typeface="Gisha"/>
+        <a:font script="Thai" typeface="DilleniaUPC"/>
         <a:font script="Ethi" typeface="Nyala"/>
         <a:font script="Beng" typeface="Vrinda"/>
         <a:font script="Gujr" typeface="Shruti"/>
@@ -591,29 +954,47 @@
         <a:font script="Laoo" typeface="DokChampa"/>
         <a:font script="Sinh" typeface="Iskoola Pota"/>
         <a:font script="Mong" typeface="Mongolian Baiti"/>
-        <a:font script="Viet" typeface="Arial"/>
+        <a:font script="Viet" typeface="Tahoma"/>
         <a:font script="Uigh" typeface="Microsoft Uighur"/>
         <a:font script="Geor" typeface="Sylfaen"/>
-        <a:font script="Armn" typeface="Arial"/>
-        <a:font script="Bugi" typeface="Leelawadee UI"/>
-        <a:font script="Bopo" typeface="Microsoft JhengHei"/>
-        <a:font script="Java" typeface="Javanese Text"/>
-        <a:font script="Lisu" typeface="Segoe UI"/>
-        <a:font script="Mymr" typeface="Myanmar Text"/>
-        <a:font script="Nkoo" typeface="Ebrima"/>
-        <a:font script="Olck" typeface="Nirmala UI"/>
-        <a:font script="Osma" typeface="Ebrima"/>
-        <a:font script="Phag" typeface="Phagspa"/>
-        <a:font script="Syrn" typeface="Estrangelo Edessa"/>
-        <a:font script="Syrj" typeface="Estrangelo Edessa"/>
-        <a:font script="Syre" typeface="Estrangelo Edessa"/>
-        <a:font script="Sora" typeface="Nirmala UI"/>
-        <a:font script="Tale" typeface="Microsoft Tai Le"/>
-        <a:font script="Talu" typeface="Microsoft New Tai Lue"/>
-        <a:font script="Tfng" typeface="Ebrima"/>
+      </a:majorFont>
+      <a:minorFont>
+        <a:latin typeface="Century Gothic" panose="020B0502020202020204"/>
+        <a:ea typeface=""/>
+        <a:cs typeface=""/>
+        <a:font script="Jpan" typeface="ＭＳ ゴシック"/>
+        <a:font script="Hang" typeface="맑은 고딕"/>
+        <a:font script="Hans" typeface="宋体"/>
+        <a:font script="Hant" typeface="新細明體"/>
+        <a:font script="Arab" typeface="Tahoma"/>
+        <a:font script="Hebr" typeface="Gisha"/>
+        <a:font script="Thai" typeface="DilleniaUPC"/>
+        <a:font script="Ethi" typeface="Nyala"/>
+        <a:font script="Beng" typeface="Vrinda"/>
+        <a:font script="Gujr" typeface="Shruti"/>
+        <a:font script="Khmr" typeface="DaunPenh"/>
+        <a:font script="Knda" typeface="Tunga"/>
+        <a:font script="Guru" typeface="Raavi"/>
+        <a:font script="Cans" typeface="Euphemia"/>
+        <a:font script="Cher" typeface="Plantagenet Cherokee"/>
+        <a:font script="Yiii" typeface="Microsoft Yi Baiti"/>
+        <a:font script="Tibt" typeface="Microsoft Himalaya"/>
+        <a:font script="Thaa" typeface="MV Boli"/>
+        <a:font script="Deva" typeface="Mangal"/>
+        <a:font script="Telu" typeface="Gautami"/>
+        <a:font script="Taml" typeface="Latha"/>
+        <a:font script="Syrc" typeface="Estrangelo Edessa"/>
+        <a:font script="Orya" typeface="Kalinga"/>
+        <a:font script="Mlym" typeface="Kartika"/>
+        <a:font script="Laoo" typeface="DokChampa"/>
+        <a:font script="Sinh" typeface="Iskoola Pota"/>
+        <a:font script="Mong" typeface="Mongolian Baiti"/>
+        <a:font script="Viet" typeface="Verdana"/>
+        <a:font script="Uigh" typeface="Microsoft Uighur"/>
+        <a:font script="Geor" typeface="Sylfaen"/>
       </a:minorFont>
     </a:fontScheme>
-    <a:fmtScheme name="Office">
+    <a:fmtScheme name="Quotable">
       <a:fillStyleLst>
         <a:solidFill>
           <a:schemeClr val="phClr"/>
@@ -622,76 +1003,52 @@
           <a:gsLst>
             <a:gs pos="0">
               <a:schemeClr val="phClr">
-                <a:lumMod val="110000"/>
-                <a:satMod val="105000"/>
-                <a:tint val="67000"/>
-              </a:schemeClr>
-            </a:gs>
-            <a:gs pos="50000">
-              <a:schemeClr val="phClr">
+                <a:tint val="80000"/>
                 <a:lumMod val="105000"/>
-                <a:satMod val="103000"/>
-                <a:tint val="73000"/>
               </a:schemeClr>
             </a:gs>
             <a:gs pos="100000">
               <a:schemeClr val="phClr">
-                <a:lumMod val="105000"/>
-                <a:satMod val="109000"/>
-                <a:tint val="81000"/>
+                <a:tint val="90000"/>
               </a:schemeClr>
             </a:gs>
           </a:gsLst>
           <a:lin ang="5400000" scaled="0"/>
         </a:gradFill>
-        <a:gradFill rotWithShape="1">
-          <a:gsLst>
-            <a:gs pos="0">
+        <a:blipFill rotWithShape="1">
+          <a:blip xmlns:r="http://schemas.openxmlformats.org/officeDocument/2006/relationships" r:embed="rId1">
+            <a:duotone>
               <a:schemeClr val="phClr">
-                <a:satMod val="103000"/>
+                <a:tint val="98000"/>
                 <a:lumMod val="102000"/>
-                <a:tint val="94000"/>
               </a:schemeClr>
-            </a:gs>
-            <a:gs pos="50000">
               <a:schemeClr val="phClr">
-                <a:satMod val="110000"/>
-                <a:lumMod val="100000"/>
-                <a:shade val="100000"/>
+                <a:shade val="98000"/>
+                <a:lumMod val="98000"/>
               </a:schemeClr>
-            </a:gs>
-            <a:gs pos="100000">
-              <a:schemeClr val="phClr">
-                <a:lumMod val="99000"/>
-                <a:satMod val="120000"/>
-                <a:shade val="78000"/>
-              </a:schemeClr>
-            </a:gs>
-          </a:gsLst>
-          <a:lin ang="5400000" scaled="0"/>
-        </a:gradFill>
+            </a:duotone>
+          </a:blip>
+          <a:tile tx="0" ty="0" sx="100000" sy="100000" flip="none" algn="tl"/>
+        </a:blipFill>
       </a:fillStyleLst>
       <a:lnStyleLst>
-        <a:ln w="6350" cap="flat" cmpd="sng" algn="ctr">
+        <a:ln w="9525" cap="rnd" cmpd="sng" algn="ctr">
           <a:solidFill>
             <a:schemeClr val="phClr"/>
           </a:solidFill>
           <a:prstDash val="solid"/>
-          <a:miter lim="800000"/>
         </a:ln>
-        <a:ln w="12700" cap="flat" cmpd="sng" algn="ctr">
+        <a:ln w="15875" cap="rnd" cmpd="sng" algn="ctr">
           <a:solidFill>
             <a:schemeClr val="phClr"/>
           </a:solidFill>
           <a:prstDash val="solid"/>
-          <a:miter lim="800000"/>
         </a:ln>
-        <a:ln w="19050" cap="flat" cmpd="sng" algn="ctr">
+        <a:ln w="25400" cap="rnd" cmpd="sng" algn="ctr">
           <a:solidFill>
             <a:schemeClr val="phClr"/>
           </a:solidFill>
           <a:prstDash val="solid"/>
-          <a:miter lim="800000"/>
         </a:ln>
       </a:lnStyleLst>
       <a:effectStyleLst>
@@ -703,11 +1060,11 @@
         </a:effectStyle>
         <a:effectStyle>
           <a:effectLst>
-            <a:outerShdw blurRad="57150" dist="19050" dir="5400000" algn="ctr" rotWithShape="0">
+            <a:innerShdw blurRad="63500" dist="25400" dir="13500000">
               <a:srgbClr val="000000">
-                <a:alpha val="63000"/>
+                <a:alpha val="75000"/>
               </a:srgbClr>
-            </a:outerShdw>
+            </a:innerShdw>
           </a:effectLst>
         </a:effectStyle>
       </a:effectStyleLst>
@@ -715,35 +1072,35 @@
         <a:solidFill>
           <a:schemeClr val="phClr"/>
         </a:solidFill>
-        <a:solidFill>
-          <a:schemeClr val="phClr">
-            <a:tint val="95000"/>
-            <a:satMod val="170000"/>
-          </a:schemeClr>
-        </a:solidFill>
         <a:gradFill rotWithShape="1">
           <a:gsLst>
             <a:gs pos="0">
               <a:schemeClr val="phClr">
-                <a:tint val="93000"/>
-                <a:satMod val="150000"/>
-                <a:shade val="98000"/>
-                <a:lumMod val="102000"/>
-              </a:schemeClr>
-            </a:gs>
-            <a:gs pos="50000">
-              <a:schemeClr val="phClr">
-                <a:tint val="98000"/>
-                <a:satMod val="130000"/>
-                <a:shade val="90000"/>
-                <a:lumMod val="103000"/>
+                <a:tint val="100000"/>
               </a:schemeClr>
             </a:gs>
             <a:gs pos="100000">
               <a:schemeClr val="phClr">
-                <a:shade val="63000"/>
+                <a:tint val="84000"/>
+                <a:shade val="84000"/>
+                <a:lumMod val="90000"/>
+              </a:schemeClr>
+            </a:gs>
+          </a:gsLst>
+          <a:lin ang="5400000" scaled="0"/>
+        </a:gradFill>
+        <a:gradFill rotWithShape="1">
+          <a:gsLst>
+            <a:gs pos="0">
+              <a:schemeClr val="phClr">
+                <a:tint val="84000"/>
+                <a:shade val="90000"/>
                 <a:satMod val="120000"/>
+                <a:lumMod val="90000"/>
               </a:schemeClr>
+            </a:gs>
+            <a:gs pos="100000">
+              <a:schemeClr val="phClr"/>
             </a:gs>
           </a:gsLst>
           <a:lin ang="5400000" scaled="0"/>
@@ -755,8 +1112,20 @@
   <a:extraClrSchemeLst/>
   <a:extLst>
     <a:ext uri="{05A4C25C-085E-4340-85A3-A5531E510DB2}">
-      <thm15:themeFamily xmlns:thm15="http://schemas.microsoft.com/office/thememl/2012/main" name="Office Theme" id="{62F939B6-93AF-4DB8-9C6B-D6C7DFDC589F}" vid="{4A3C46E8-61CC-4603-A589-7422A47A8E4A}"/>
+      <thm15:themeFamily xmlns:thm15="http://schemas.microsoft.com/office/thememl/2012/main" name="Quotable" id="{39EC5628-30ED-4578-ACD8-9820EDB8E15A}" vid="{6F3559E9-1A4C-49D8-94D4-F41003531C49}"/>
     </a:ext>
   </a:extLst>
 </a:theme>
+</file>
+
+<file path=customXml/item1.xml><?xml version="1.0" encoding="utf-8"?>
+<b:Sources xmlns:b="http://schemas.openxmlformats.org/officeDocument/2006/bibliography" xmlns="http://schemas.openxmlformats.org/officeDocument/2006/bibliography" SelectedStyle="\APASixthEditionOfficeOnline.xsl" StyleName="APA" Version="6"/>
+</file>
+
+<file path=customXml/itemProps1.xml><?xml version="1.0" encoding="utf-8"?>
+<ds:datastoreItem xmlns:ds="http://schemas.openxmlformats.org/officeDocument/2006/customXml" ds:itemID="{89176FD5-A81F-4B05-B2F8-ED0FBC76F22A}">
+  <ds:schemaRefs>
+    <ds:schemaRef ds:uri="http://schemas.openxmlformats.org/officeDocument/2006/bibliography"/>
+  </ds:schemaRefs>
+</ds:datastoreItem>
 </file>
</xml_diff>